<commit_message>
Mise à jour GDD
</commit_message>
<xml_diff>
--- a/Docs/Bêtisier/Bétisier.docx
+++ b/Docs/Bêtisier/Bétisier.docx
@@ -11,10 +11,32 @@
       <w:r>
         <w:t>« Et SourceTree c’est quoi déjà ? » Mikael</w:t>
       </w:r>
+    </w:p>
+    <w:p>
+      <w:pPr>
+        <w:rPr>
+          <w:rFonts w:ascii="Helvetica" w:hAnsi="Helvetica" w:cs="Helvetica"/>
+          <w:color w:val="4B4F56"/>
+          <w:sz w:val="18"/>
+          <w:szCs w:val="18"/>
+          <w:shd w:val="clear" w:color="auto" w:fill="F1F0F0"/>
+        </w:rPr>
+      </w:pPr>
+      <w:r>
+        <w:rPr>
+          <w:rFonts w:ascii="Helvetica" w:hAnsi="Helvetica" w:cs="Helvetica"/>
+          <w:color w:val="4B4F56"/>
+          <w:sz w:val="18"/>
+          <w:szCs w:val="18"/>
+          <w:shd w:val="clear" w:color="auto" w:fill="F1F0F0"/>
+        </w:rPr>
+        <w:t>"clefs : on les trouve par terre, sur des pieds d'estal" Lucas 2017</w:t>
+      </w:r>
+    </w:p>
+    <w:p>
       <w:bookmarkStart w:id="0" w:name="_GoBack"/>
       <w:bookmarkEnd w:id="0"/>
     </w:p>
-    <w:p/>
     <w:sectPr>
       <w:pgSz w:w="11906" w:h="16838"/>
       <w:pgMar w:top="1417" w:right="1417" w:bottom="1417" w:left="1417" w:header="708" w:footer="708" w:gutter="0"/>

</xml_diff>